<commit_message>
Correcciones en panel de Visualización de Datos
</commit_message>
<xml_diff>
--- a/Datasets Indicadores Educativos.docx
+++ b/Datasets Indicadores Educativos.docx
@@ -41,16 +41,6 @@
         </w:rPr>
         <w:t>ORIGEN - DESCARGA - MODIFICACIÓN</w:t>
       </w:r>
-    </w:p>
-    <w:p>
-      <w:pPr>
-        <w:spacing w:after="0"/>
-        <w:rPr>
-          <w:rFonts w:ascii="Times New Roman" w:hAnsi="Times New Roman" w:cs="Times New Roman"/>
-          <w:sz w:val="20"/>
-          <w:szCs w:val="20"/>
-        </w:rPr>
-      </w:pPr>
     </w:p>
     <w:p>
       <w:pPr>
@@ -363,23 +353,7 @@
           <w:sz w:val="16"/>
           <w:szCs w:val="16"/>
         </w:rPr>
-        <w:t>20</w:t>
-      </w:r>
-      <w:r>
-        <w:rPr>
-          <w:rFonts w:ascii="Courier New" w:hAnsi="Courier New" w:cs="Courier New"/>
-          <w:sz w:val="16"/>
-          <w:szCs w:val="16"/>
-        </w:rPr>
-        <w:t>24</w:t>
-      </w:r>
-      <w:r>
-        <w:rPr>
-          <w:rFonts w:ascii="Courier New" w:hAnsi="Courier New" w:cs="Courier New"/>
-          <w:sz w:val="16"/>
-          <w:szCs w:val="16"/>
-        </w:rPr>
-        <w:t xml:space="preserve"> Matricula por edad - agregada.csv</w:t>
+        <w:t>2024 Matricula por edad - agregada.csv</w:t>
       </w:r>
     </w:p>
     <w:p>
@@ -398,23 +372,7 @@
           <w:sz w:val="16"/>
           <w:szCs w:val="16"/>
         </w:rPr>
-        <w:t>20</w:t>
-      </w:r>
-      <w:r>
-        <w:rPr>
-          <w:rFonts w:ascii="Courier New" w:hAnsi="Courier New" w:cs="Courier New"/>
-          <w:sz w:val="16"/>
-          <w:szCs w:val="16"/>
-        </w:rPr>
-        <w:t>24</w:t>
-      </w:r>
-      <w:r>
-        <w:rPr>
-          <w:rFonts w:ascii="Courier New" w:hAnsi="Courier New" w:cs="Courier New"/>
-          <w:sz w:val="16"/>
-          <w:szCs w:val="16"/>
-        </w:rPr>
-        <w:t xml:space="preserve"> </w:t>
+        <w:t xml:space="preserve">2024 </w:t>
       </w:r>
       <w:proofErr w:type="spellStart"/>
       <w:r>
@@ -451,23 +409,7 @@
           <w:sz w:val="16"/>
           <w:szCs w:val="16"/>
         </w:rPr>
-        <w:t>20</w:t>
-      </w:r>
-      <w:r>
-        <w:rPr>
-          <w:rFonts w:ascii="Courier New" w:hAnsi="Courier New" w:cs="Courier New"/>
-          <w:sz w:val="16"/>
-          <w:szCs w:val="16"/>
-        </w:rPr>
-        <w:t>24</w:t>
-      </w:r>
-      <w:r>
-        <w:rPr>
-          <w:rFonts w:ascii="Courier New" w:hAnsi="Courier New" w:cs="Courier New"/>
-          <w:sz w:val="16"/>
-          <w:szCs w:val="16"/>
-        </w:rPr>
-        <w:t xml:space="preserve"> Trayectoria - agregada.csv</w:t>
+        <w:t>2024 Trayectoria - agregada.csv</w:t>
       </w:r>
     </w:p>
     <w:p>
@@ -765,7 +707,7 @@
           <w:ilvl w:val="0"/>
           <w:numId w:val="4"/>
         </w:numPr>
-        <w:spacing w:after="60"/>
+        <w:spacing w:after="0"/>
         <w:ind w:left="567" w:hanging="283"/>
         <w:contextualSpacing w:val="0"/>
         <w:rPr>
@@ -790,7 +732,7 @@
           <w:ilvl w:val="0"/>
           <w:numId w:val="4"/>
         </w:numPr>
-        <w:spacing w:after="60"/>
+        <w:spacing w:after="0"/>
         <w:ind w:left="567" w:hanging="283"/>
         <w:contextualSpacing w:val="0"/>
         <w:rPr>
@@ -815,7 +757,7 @@
           <w:ilvl w:val="0"/>
           <w:numId w:val="4"/>
         </w:numPr>
-        <w:spacing w:after="60"/>
+        <w:spacing w:after="0"/>
         <w:ind w:left="567" w:hanging="283"/>
         <w:contextualSpacing w:val="0"/>
         <w:rPr>
@@ -840,7 +782,7 @@
           <w:ilvl w:val="0"/>
           <w:numId w:val="4"/>
         </w:numPr>
-        <w:spacing w:after="60"/>
+        <w:spacing w:after="0"/>
         <w:ind w:left="567" w:hanging="283"/>
         <w:contextualSpacing w:val="0"/>
         <w:rPr>
@@ -889,7 +831,7 @@
           <w:ilvl w:val="0"/>
           <w:numId w:val="4"/>
         </w:numPr>
-        <w:spacing w:after="60"/>
+        <w:spacing w:after="0"/>
         <w:ind w:left="567" w:hanging="283"/>
         <w:contextualSpacing w:val="0"/>
         <w:rPr>
@@ -904,47 +846,39 @@
           <w:sz w:val="24"/>
           <w:szCs w:val="24"/>
         </w:rPr>
-        <w:t xml:space="preserve">Pasar </w:t>
-      </w:r>
-      <w:r>
-        <w:rPr>
-          <w:rFonts w:ascii="Times New Roman" w:hAnsi="Times New Roman" w:cs="Times New Roman"/>
-          <w:sz w:val="24"/>
-          <w:szCs w:val="24"/>
-        </w:rPr>
-        <w:t>los nombres de "P</w:t>
-      </w:r>
-      <w:r>
-        <w:rPr>
-          <w:rFonts w:ascii="Times New Roman" w:hAnsi="Times New Roman" w:cs="Times New Roman"/>
-          <w:sz w:val="24"/>
-          <w:szCs w:val="24"/>
-        </w:rPr>
-        <w:t>rovincia</w:t>
-      </w:r>
-      <w:r>
-        <w:rPr>
-          <w:rFonts w:ascii="Times New Roman" w:hAnsi="Times New Roman" w:cs="Times New Roman"/>
-          <w:sz w:val="24"/>
-          <w:szCs w:val="24"/>
-        </w:rPr>
-        <w:t>"</w:t>
-      </w:r>
-      <w:r>
-        <w:rPr>
-          <w:rFonts w:ascii="Times New Roman" w:hAnsi="Times New Roman" w:cs="Times New Roman"/>
-          <w:sz w:val="24"/>
-          <w:szCs w:val="24"/>
-        </w:rPr>
-        <w:t xml:space="preserve"> a mayúsculas</w:t>
-      </w:r>
-      <w:r>
-        <w:rPr>
-          <w:rFonts w:ascii="Times New Roman" w:hAnsi="Times New Roman" w:cs="Times New Roman"/>
-          <w:sz w:val="24"/>
-          <w:szCs w:val="24"/>
-        </w:rPr>
-        <w:t>.</w:t>
+        <w:t>Reemplazar</w:t>
+      </w:r>
+      <w:r>
+        <w:rPr>
+          <w:rFonts w:ascii="Times New Roman" w:hAnsi="Times New Roman" w:cs="Times New Roman"/>
+          <w:sz w:val="24"/>
+          <w:szCs w:val="24"/>
+        </w:rPr>
+        <w:t xml:space="preserve"> </w:t>
+      </w:r>
+      <w:r>
+        <w:rPr>
+          <w:rFonts w:ascii="Times New Roman" w:hAnsi="Times New Roman" w:cs="Times New Roman"/>
+          <w:sz w:val="24"/>
+          <w:szCs w:val="24"/>
+        </w:rPr>
+        <w:t>el nombre del departamento "</w:t>
+      </w:r>
+      <w:r>
+        <w:rPr>
+          <w:rFonts w:ascii="Times New Roman" w:hAnsi="Times New Roman" w:cs="Times New Roman"/>
+          <w:sz w:val="24"/>
+          <w:szCs w:val="24"/>
+        </w:rPr>
+        <w:t>1° de Mayo</w:t>
+      </w:r>
+      <w:r>
+        <w:rPr>
+          <w:rFonts w:ascii="Times New Roman" w:hAnsi="Times New Roman" w:cs="Times New Roman"/>
+          <w:sz w:val="24"/>
+          <w:szCs w:val="24"/>
+        </w:rPr>
+        <w:t>" por "1 de Mayo".</w:t>
       </w:r>
     </w:p>
     <w:p>
@@ -954,7 +888,7 @@
           <w:ilvl w:val="0"/>
           <w:numId w:val="4"/>
         </w:numPr>
-        <w:spacing w:after="60"/>
+        <w:spacing w:after="0"/>
         <w:ind w:left="567" w:hanging="283"/>
         <w:contextualSpacing w:val="0"/>
         <w:rPr>
@@ -977,15 +911,15 @@
           <w:sz w:val="24"/>
           <w:szCs w:val="24"/>
         </w:rPr>
-        <w:t>los nombres de "D</w:t>
-      </w:r>
-      <w:r>
-        <w:rPr>
-          <w:rFonts w:ascii="Times New Roman" w:hAnsi="Times New Roman" w:cs="Times New Roman"/>
-          <w:sz w:val="24"/>
-          <w:szCs w:val="24"/>
-        </w:rPr>
-        <w:t>epartamento</w:t>
+        <w:t>los nombres de "P</w:t>
+      </w:r>
+      <w:r>
+        <w:rPr>
+          <w:rFonts w:ascii="Times New Roman" w:hAnsi="Times New Roman" w:cs="Times New Roman"/>
+          <w:sz w:val="24"/>
+          <w:szCs w:val="24"/>
+        </w:rPr>
+        <w:t>rovincia</w:t>
       </w:r>
       <w:r>
         <w:rPr>
@@ -1019,7 +953,7 @@
           <w:ilvl w:val="0"/>
           <w:numId w:val="4"/>
         </w:numPr>
-        <w:spacing w:after="60"/>
+        <w:spacing w:after="0"/>
         <w:ind w:left="567" w:hanging="283"/>
         <w:contextualSpacing w:val="0"/>
         <w:rPr>
@@ -1034,31 +968,47 @@
           <w:sz w:val="24"/>
           <w:szCs w:val="24"/>
         </w:rPr>
-        <w:t xml:space="preserve">Corregir </w:t>
-      </w:r>
-      <w:r>
-        <w:rPr>
-          <w:rFonts w:ascii="Times New Roman" w:hAnsi="Times New Roman" w:cs="Times New Roman"/>
-          <w:sz w:val="24"/>
-          <w:szCs w:val="24"/>
-        </w:rPr>
-        <w:t>el nombre del departamento "</w:t>
-      </w:r>
-      <w:r>
-        <w:rPr>
-          <w:rFonts w:ascii="Times New Roman" w:hAnsi="Times New Roman" w:cs="Times New Roman"/>
-          <w:sz w:val="24"/>
-          <w:szCs w:val="24"/>
-        </w:rPr>
-        <w:t>1° de Mayo</w:t>
-      </w:r>
-      <w:r>
-        <w:rPr>
-          <w:rFonts w:ascii="Times New Roman" w:hAnsi="Times New Roman" w:cs="Times New Roman"/>
-          <w:sz w:val="24"/>
-          <w:szCs w:val="24"/>
-        </w:rPr>
-        <w:t>".</w:t>
+        <w:t xml:space="preserve">Pasar </w:t>
+      </w:r>
+      <w:r>
+        <w:rPr>
+          <w:rFonts w:ascii="Times New Roman" w:hAnsi="Times New Roman" w:cs="Times New Roman"/>
+          <w:sz w:val="24"/>
+          <w:szCs w:val="24"/>
+        </w:rPr>
+        <w:t>los nombres de "D</w:t>
+      </w:r>
+      <w:r>
+        <w:rPr>
+          <w:rFonts w:ascii="Times New Roman" w:hAnsi="Times New Roman" w:cs="Times New Roman"/>
+          <w:sz w:val="24"/>
+          <w:szCs w:val="24"/>
+        </w:rPr>
+        <w:t>epartamento</w:t>
+      </w:r>
+      <w:r>
+        <w:rPr>
+          <w:rFonts w:ascii="Times New Roman" w:hAnsi="Times New Roman" w:cs="Times New Roman"/>
+          <w:sz w:val="24"/>
+          <w:szCs w:val="24"/>
+        </w:rPr>
+        <w:t>"</w:t>
+      </w:r>
+      <w:r>
+        <w:rPr>
+          <w:rFonts w:ascii="Times New Roman" w:hAnsi="Times New Roman" w:cs="Times New Roman"/>
+          <w:sz w:val="24"/>
+          <w:szCs w:val="24"/>
+        </w:rPr>
+        <w:t xml:space="preserve"> a mayúsculas</w:t>
+      </w:r>
+      <w:r>
+        <w:rPr>
+          <w:rFonts w:ascii="Times New Roman" w:hAnsi="Times New Roman" w:cs="Times New Roman"/>
+          <w:sz w:val="24"/>
+          <w:szCs w:val="24"/>
+        </w:rPr>
+        <w:t>.</w:t>
       </w:r>
     </w:p>
     <w:p>
@@ -1068,7 +1018,7 @@
           <w:ilvl w:val="0"/>
           <w:numId w:val="4"/>
         </w:numPr>
-        <w:spacing w:after="60"/>
+        <w:spacing w:after="0"/>
         <w:ind w:left="567" w:hanging="283"/>
         <w:contextualSpacing w:val="0"/>
         <w:rPr>
@@ -1099,6 +1049,14 @@
           <w:sz w:val="24"/>
           <w:szCs w:val="24"/>
         </w:rPr>
+        <w:t>grados/</w:t>
+      </w:r>
+      <w:r>
+        <w:rPr>
+          <w:rFonts w:ascii="Times New Roman" w:hAnsi="Times New Roman" w:cs="Times New Roman"/>
+          <w:sz w:val="24"/>
+          <w:szCs w:val="24"/>
+        </w:rPr>
         <w:t>cursos</w:t>
       </w:r>
       <w:r>
@@ -1107,7 +1065,25 @@
           <w:sz w:val="24"/>
           <w:szCs w:val="24"/>
         </w:rPr>
-        <w:t>, unificando los "°"</w:t>
+        <w:t xml:space="preserve">, </w:t>
+      </w:r>
+      <w:r>
+        <w:rPr>
+          <w:rFonts w:ascii="Times New Roman" w:hAnsi="Times New Roman" w:cs="Times New Roman"/>
+          <w:sz w:val="24"/>
+          <w:szCs w:val="24"/>
+        </w:rPr>
+        <w:t>eliminando</w:t>
+      </w:r>
+      <w:bookmarkStart w:id="0" w:name="_GoBack"/>
+      <w:bookmarkEnd w:id="0"/>
+      <w:r>
+        <w:rPr>
+          <w:rFonts w:ascii="Times New Roman" w:hAnsi="Times New Roman" w:cs="Times New Roman"/>
+          <w:sz w:val="24"/>
+          <w:szCs w:val="24"/>
+        </w:rPr>
+        <w:t xml:space="preserve"> los "°"</w:t>
       </w:r>
       <w:r>
         <w:rPr>
@@ -1125,7 +1101,7 @@
           <w:ilvl w:val="0"/>
           <w:numId w:val="4"/>
         </w:numPr>
-        <w:spacing w:after="60"/>
+        <w:spacing w:after="0"/>
         <w:ind w:left="567" w:hanging="283"/>
         <w:contextualSpacing w:val="0"/>
         <w:rPr>
@@ -1174,7 +1150,7 @@
           <w:ilvl w:val="0"/>
           <w:numId w:val="4"/>
         </w:numPr>
-        <w:spacing w:after="60"/>
+        <w:spacing w:after="0"/>
         <w:ind w:left="567" w:hanging="283"/>
         <w:contextualSpacing w:val="0"/>
         <w:rPr>
@@ -1266,10 +1242,99 @@
     </w:p>
     <w:p>
       <w:pPr>
+        <w:pStyle w:val="Prrafodelista"/>
+        <w:numPr>
+          <w:ilvl w:val="0"/>
+          <w:numId w:val="4"/>
+        </w:numPr>
+        <w:spacing w:after="0"/>
+        <w:ind w:left="567" w:hanging="283"/>
+        <w:contextualSpacing w:val="0"/>
+        <w:rPr>
+          <w:rFonts w:ascii="Times New Roman" w:hAnsi="Times New Roman" w:cs="Times New Roman"/>
+          <w:spacing w:val="-2"/>
+          <w:sz w:val="24"/>
+          <w:szCs w:val="24"/>
+        </w:rPr>
+      </w:pPr>
+      <w:r>
+        <w:rPr>
+          <w:rFonts w:ascii="Times New Roman" w:hAnsi="Times New Roman" w:cs="Times New Roman"/>
+          <w:spacing w:val="-2"/>
+          <w:sz w:val="24"/>
+          <w:szCs w:val="24"/>
+        </w:rPr>
+        <w:t xml:space="preserve">Reemplazar "Ciudad Autónoma de Buenos Aires" y "Ciudad de Buenos Aires" por </w:t>
+      </w:r>
+      <w:r>
+        <w:rPr>
+          <w:rFonts w:ascii="Times New Roman" w:hAnsi="Times New Roman" w:cs="Times New Roman"/>
+          <w:spacing w:val="-2"/>
+          <w:sz w:val="24"/>
+          <w:szCs w:val="24"/>
+        </w:rPr>
+        <w:t>"</w:t>
+      </w:r>
+      <w:r>
+        <w:rPr>
+          <w:rFonts w:ascii="Times New Roman" w:hAnsi="Times New Roman" w:cs="Times New Roman"/>
+          <w:spacing w:val="-2"/>
+          <w:sz w:val="24"/>
+          <w:szCs w:val="24"/>
+        </w:rPr>
+        <w:t>CABA</w:t>
+      </w:r>
+      <w:r>
+        <w:rPr>
+          <w:rFonts w:ascii="Times New Roman" w:hAnsi="Times New Roman" w:cs="Times New Roman"/>
+          <w:spacing w:val="-2"/>
+          <w:sz w:val="24"/>
+          <w:szCs w:val="24"/>
+        </w:rPr>
+        <w:t>"</w:t>
+      </w:r>
+      <w:r>
+        <w:rPr>
+          <w:rFonts w:ascii="Times New Roman" w:hAnsi="Times New Roman" w:cs="Times New Roman"/>
+          <w:spacing w:val="-2"/>
+          <w:sz w:val="24"/>
+          <w:szCs w:val="24"/>
+        </w:rPr>
+        <w:t>.</w:t>
+      </w:r>
+    </w:p>
+    <w:p>
+      <w:pPr>
+        <w:pStyle w:val="Prrafodelista"/>
+        <w:numPr>
+          <w:ilvl w:val="0"/>
+          <w:numId w:val="4"/>
+        </w:numPr>
+        <w:spacing w:after="120"/>
+        <w:ind w:left="567" w:hanging="283"/>
+        <w:contextualSpacing w:val="0"/>
+        <w:rPr>
+          <w:rFonts w:ascii="Times New Roman" w:hAnsi="Times New Roman" w:cs="Times New Roman"/>
+          <w:sz w:val="24"/>
+          <w:szCs w:val="24"/>
+        </w:rPr>
+      </w:pPr>
+      <w:r>
+        <w:rPr>
+          <w:rFonts w:ascii="Times New Roman" w:hAnsi="Times New Roman" w:cs="Times New Roman"/>
+          <w:sz w:val="24"/>
+          <w:szCs w:val="24"/>
+        </w:rPr>
+        <w:t>Reemplazar los números romanos de las comunas de CABA (años 2011 y 2012) por "COMUNA 1", "COMUNA 2", etc., como figuran para el resto de los años.</w:t>
+      </w:r>
+    </w:p>
+    <w:p>
+      <w:pPr>
         <w:spacing w:after="120"/>
         <w:ind w:left="284" w:hanging="284"/>
         <w:rPr>
           <w:rFonts w:ascii="Times New Roman" w:hAnsi="Times New Roman" w:cs="Times New Roman"/>
+          <w:spacing w:val="-6"/>
           <w:sz w:val="24"/>
           <w:szCs w:val="24"/>
         </w:rPr>
@@ -1302,6 +1367,7 @@
       <w:r>
         <w:rPr>
           <w:rFonts w:ascii="Times New Roman" w:hAnsi="Times New Roman" w:cs="Times New Roman"/>
+          <w:spacing w:val="-6"/>
           <w:sz w:val="24"/>
           <w:szCs w:val="24"/>
         </w:rPr>
@@ -1311,14 +1377,41 @@
     <w:p>
       <w:pPr>
         <w:spacing w:after="120"/>
-        <w:rPr>
-          <w:rFonts w:ascii="Times New Roman" w:hAnsi="Times New Roman" w:cs="Times New Roman"/>
-          <w:sz w:val="24"/>
-          <w:szCs w:val="24"/>
-        </w:rPr>
-      </w:pPr>
-      <w:bookmarkStart w:id="0" w:name="_GoBack"/>
-      <w:bookmarkEnd w:id="0"/>
+        <w:ind w:left="284" w:hanging="284"/>
+        <w:rPr>
+          <w:rFonts w:ascii="Times New Roman" w:hAnsi="Times New Roman" w:cs="Times New Roman"/>
+          <w:sz w:val="24"/>
+          <w:szCs w:val="24"/>
+        </w:rPr>
+      </w:pPr>
+      <w:r>
+        <w:rPr>
+          <w:rFonts w:ascii="Times New Roman" w:hAnsi="Times New Roman" w:cs="Times New Roman"/>
+          <w:spacing w:val="-6"/>
+          <w:sz w:val="24"/>
+          <w:szCs w:val="24"/>
+        </w:rPr>
+        <w:t>7.</w:t>
+      </w:r>
+      <w:r>
+        <w:rPr>
+          <w:rFonts w:ascii="Times New Roman" w:hAnsi="Times New Roman" w:cs="Times New Roman"/>
+          <w:spacing w:val="-6"/>
+          <w:sz w:val="24"/>
+          <w:szCs w:val="24"/>
+        </w:rPr>
+        <w:tab/>
+        <w:t xml:space="preserve">En los archivos CSV se reemplazaron los ";" colocados por MS Excel a </w:t>
+      </w:r>
+      <w:r>
+        <w:rPr>
+          <w:rFonts w:ascii="Times New Roman" w:hAnsi="Times New Roman" w:cs="Times New Roman"/>
+          <w:spacing w:val="-6"/>
+          <w:sz w:val="24"/>
+          <w:szCs w:val="24"/>
+        </w:rPr>
+        <w:t>"," para simplificar el formato al momento de leerlos desde el código Python.</w:t>
+      </w:r>
     </w:p>
     <w:sectPr>
       <w:pgSz w:w="11906" w:h="16838"/>
@@ -2091,6 +2184,7 @@
   <w:style w:type="character" w:default="1" w:styleId="Fuentedeprrafopredeter">
     <w:name w:val="Default Paragraph Font"/>
     <w:uiPriority w:val="1"/>
+    <w:semiHidden/>
     <w:unhideWhenUsed/>
   </w:style>
   <w:style w:type="table" w:default="1" w:styleId="Tablanormal">

</xml_diff>